<commit_message>
added 2nd koiahk doxology
</commit_message>
<xml_diff>
--- a/Doxologies/09 Koiahk 2.docx
+++ b/Doxologies/09 Koiahk 2.docx
@@ -1,12 +1,12 @@
 
 <file path=word/document.xml><?xml version="1.0" encoding="utf-8"?>
-<w:document xmlns:ve="http://schemas.openxmlformats.org/markup-compatibility/2006" xmlns:o="urn:schemas-microsoft-com:office:office" xmlns:r="http://schemas.openxmlformats.org/officeDocument/2006/relationships" xmlns:m="http://schemas.openxmlformats.org/officeDocument/2006/math" xmlns:v="urn:schemas-microsoft-com:vml" xmlns:wp="http://schemas.openxmlformats.org/drawingml/2006/wordprocessingDrawing" xmlns:w10="urn:schemas-microsoft-com:office:word" xmlns:w="http://schemas.openxmlformats.org/wordprocessingml/2006/main" xmlns:wne="http://schemas.microsoft.com/office/word/2006/wordml">
+<w:document xmlns:wpc="http://schemas.microsoft.com/office/word/2010/wordprocessingCanvas" xmlns:mc="http://schemas.openxmlformats.org/markup-compatibility/2006" xmlns:o="urn:schemas-microsoft-com:office:office" xmlns:r="http://schemas.openxmlformats.org/officeDocument/2006/relationships" xmlns:m="http://schemas.openxmlformats.org/officeDocument/2006/math" xmlns:v="urn:schemas-microsoft-com:vml" xmlns:wp14="http://schemas.microsoft.com/office/word/2010/wordprocessingDrawing" xmlns:wp="http://schemas.openxmlformats.org/drawingml/2006/wordprocessingDrawing" xmlns:w10="urn:schemas-microsoft-com:office:word" xmlns:w="http://schemas.openxmlformats.org/wordprocessingml/2006/main" xmlns:w14="http://schemas.microsoft.com/office/word/2010/wordml" xmlns:wpg="http://schemas.microsoft.com/office/word/2010/wordprocessingGroup" xmlns:wpi="http://schemas.microsoft.com/office/word/2010/wordprocessingInk" xmlns:wne="http://schemas.microsoft.com/office/word/2006/wordml" xmlns:wps="http://schemas.microsoft.com/office/word/2010/wordprocessingShape" mc:Ignorable="w14 wp14">
   <w:body>
     <w:tbl>
       <w:tblPr>
         <w:tblStyle w:val="TableGrid"/>
         <w:tblW w:w="3354" w:type="pct"/>
-        <w:tblLook w:val="0420"/>
+        <w:tblLook w:val="0420" w:firstRow="1" w:lastRow="0" w:firstColumn="0" w:lastColumn="0" w:noHBand="0" w:noVBand="1"/>
       </w:tblPr>
       <w:tblGrid>
         <w:gridCol w:w="3171"/>
@@ -70,18 +70,63 @@
             <w:pPr>
               <w:pStyle w:val="CopticHangingVerse"/>
             </w:pPr>
+            <w:r>
+              <w:t>Ⲉⲣⲉ ⲡ̀ⲥⲟⲗⲥⲉⲗ ⲛ̀ϯⲡⲁⲣⲑⲉⲛⲟⲥ:</w:t>
+            </w:r>
+          </w:p>
+          <w:p>
+            <w:pPr>
+              <w:pStyle w:val="CopticHangingVerse"/>
+            </w:pPr>
+            <w:r>
+              <w:t>Ⲙⲁⲣⲓⲁ̀ ⲧ̀ϣⲉⲣⲓ ⲙ̀ⲡ̀ⲟⲩⲣⲟ ⲇⲁϣⲓⲇ:</w:t>
+            </w:r>
+          </w:p>
+          <w:p>
+            <w:pPr>
+              <w:pStyle w:val="CopticHangingVerse"/>
+            </w:pPr>
+            <w:r>
+              <w:t>ⲥⲁⲟⲩⲓ̀ⲛⲁⲙ ⲛ̀Ⲓⲏ̄ⲥ̄ Ⲡⲭ̄ⲥ̄:</w:t>
+            </w:r>
+          </w:p>
+          <w:p>
+            <w:pPr>
+              <w:pStyle w:val="CopticHangingVerse"/>
+            </w:pPr>
+            <w:r>
+              <w:t>Ⲡϣⲏⲣⲓ ⲙ̀Ⲫϯ ⲡⲓⲙⲉⲛⲣⲓⲧ.</w:t>
+            </w:r>
           </w:p>
         </w:tc>
         <w:tc>
           <w:tcPr>
             <w:tcW w:w="1242" w:type="pct"/>
           </w:tcPr>
+          <w:p>
+            <w:r>
+              <w:t>The adornment of the Virgin Mary,</w:t>
+            </w:r>
+          </w:p>
+          <w:p>
+            <w:r>
+              <w:t>Daughter of king David,</w:t>
+            </w:r>
+          </w:p>
+          <w:p>
+            <w:r>
+              <w:t>At the right hand of Jesus Christ,</w:t>
+            </w:r>
+          </w:p>
           <w:p>
             <w:pPr>
               <w:rPr>
                 <w:rFonts w:ascii="Arial Unicode MS" w:eastAsia="Arial Unicode MS" w:hAnsi="Arial Unicode MS" w:cs="Arial Unicode MS"/>
               </w:rPr>
             </w:pPr>
+            <w:r>
+              <w:t>The beloved Son of God.</w:t>
+            </w:r>
           </w:p>
         </w:tc>
         <w:tc>
@@ -92,12 +137,71 @@
             <w:pPr>
               <w:pStyle w:val="EngHangEnd"/>
             </w:pPr>
+            <w:r>
+              <w:t>The adornment of the Virgin Mary,</w:t>
+            </w:r>
+          </w:p>
+          <w:p>
+            <w:pPr>
+              <w:pStyle w:val="EngHangEnd"/>
+            </w:pPr>
+            <w:r>
+              <w:t>The daughter of King David,</w:t>
+            </w:r>
+          </w:p>
+          <w:p>
+            <w:pPr>
+              <w:pStyle w:val="EngHangEnd"/>
+            </w:pPr>
+            <w:r>
+              <w:t>At the right hand of Jesus Christ,</w:t>
+            </w:r>
+          </w:p>
+          <w:p>
+            <w:pPr>
+              <w:pStyle w:val="EngHangEnd"/>
+            </w:pPr>
+            <w:r>
+              <w:t>The beloved Son of God.</w:t>
+            </w:r>
           </w:p>
         </w:tc>
         <w:tc>
           <w:tcPr>
             <w:tcW w:w="1255" w:type="pct"/>
           </w:tcPr>
+          <w:p>
+            <w:pPr>
+              <w:pStyle w:val="hymn"/>
+            </w:pPr>
+            <w:r>
+              <w:t>The adornment of Virgin Mary,</w:t>
+            </w:r>
+          </w:p>
+          <w:p>
+            <w:pPr>
+              <w:pStyle w:val="hymn"/>
+            </w:pPr>
+            <w:r>
+              <w:t>The daughter of King David,</w:t>
+            </w:r>
+          </w:p>
+          <w:p>
+            <w:pPr>
+              <w:pStyle w:val="hymn"/>
+            </w:pPr>
+            <w:r>
+              <w:t>At the right hand of Jesus Christ,</w:t>
+            </w:r>
+          </w:p>
+          <w:p>
+            <w:pPr>
+              <w:pStyle w:val="hymnEnd"/>
+            </w:pPr>
+            <w:r>
+              <w:t>The Beloved Son of God.</w:t>
+            </w:r>
+          </w:p>
           <w:p>
             <w:pPr>
               <w:pStyle w:val="hymnEnd"/>
@@ -114,13 +218,59 @@
             <w:pPr>
               <w:pStyle w:val="CopticHangingVerse"/>
             </w:pPr>
+            <w:r>
+              <w:t>Ⲕⲁⲧⲁ ⲡ̀ⲥⲁϫⲓ ⲛ̀Ⲇⲁⲩⲓⲇ ⲡ̀ⲟⲩⲣⲟ:</w:t>
+            </w:r>
+          </w:p>
+          <w:p>
+            <w:pPr>
+              <w:pStyle w:val="CopticHangingVerse"/>
+            </w:pPr>
+            <w:r>
+              <w:t>ⲡⲓϩⲩⲙⲛⲟⲇⲟⲥ ϧⲉⲛ ⲡⲓⲯⲁⲗⲙⲟⲥ:</w:t>
+            </w:r>
+          </w:p>
+          <w:p>
+            <w:pPr>
+              <w:pStyle w:val="CopticHangingVerse"/>
+            </w:pPr>
+            <w:r>
+              <w:t>ϫⲉ ⲁⲥⲟ̀ϩⲓ ⲉ̀ⲣⲁⲧⲥ ⲛ̀ϫⲉ ϯⲟⲩⲣⲱ:</w:t>
+            </w:r>
+          </w:p>
+          <w:p>
+            <w:pPr>
+              <w:pStyle w:val="CopticHangingVerse"/>
+            </w:pPr>
+            <w:r>
+              <w:t>ⲥⲁⲟⲩⲓⲛⲁⲙ ⲙ̀ⲡⲓⲑ̀ⲣⲟⲛⲟⲥ.</w:t>
+            </w:r>
           </w:p>
         </w:tc>
         <w:tc>
           <w:tcPr>
             <w:tcW w:w="1242" w:type="pct"/>
           </w:tcPr>
-          <w:p/>
+          <w:p>
+            <w:r>
+              <w:t>As King David has said</w:t>
+            </w:r>
+          </w:p>
+          <w:p>
+            <w:r>
+              <w:t>In the hymn of the Psalms,</w:t>
+            </w:r>
+          </w:p>
+          <w:p>
+            <w:r>
+              <w:t>“The Queen did stand</w:t>
+            </w:r>
+          </w:p>
+          <w:p>
+            <w:r>
+              <w:t>At the right hand of the throne.”</w:t>
+            </w:r>
+          </w:p>
         </w:tc>
         <w:tc>
           <w:tcPr>
@@ -130,12 +280,71 @@
             <w:pPr>
               <w:pStyle w:val="EngHangEnd"/>
             </w:pPr>
+            <w:r>
+              <w:t>As David the king</w:t>
+            </w:r>
+          </w:p>
+          <w:p>
+            <w:pPr>
+              <w:pStyle w:val="EngHangEnd"/>
+            </w:pPr>
+            <w:r>
+              <w:t>Has said in the Psalm,</w:t>
+            </w:r>
+          </w:p>
+          <w:p>
+            <w:pPr>
+              <w:pStyle w:val="EngHangEnd"/>
+            </w:pPr>
+            <w:r>
+              <w:t>“The Queen did stand</w:t>
+            </w:r>
+          </w:p>
+          <w:p>
+            <w:pPr>
+              <w:pStyle w:val="EngHangEnd"/>
+            </w:pPr>
+            <w:r>
+              <w:t>On the right hand of the throne.”</w:t>
+            </w:r>
           </w:p>
         </w:tc>
         <w:tc>
           <w:tcPr>
             <w:tcW w:w="1255" w:type="pct"/>
           </w:tcPr>
+          <w:p>
+            <w:pPr>
+              <w:pStyle w:val="hymn"/>
+            </w:pPr>
+            <w:r>
+              <w:t>As David the king and psalmist</w:t>
+            </w:r>
+          </w:p>
+          <w:p>
+            <w:pPr>
+              <w:pStyle w:val="hymn"/>
+            </w:pPr>
+            <w:r>
+              <w:t>Has said in the Psalm,</w:t>
+            </w:r>
+          </w:p>
+          <w:p>
+            <w:pPr>
+              <w:pStyle w:val="hymn"/>
+            </w:pPr>
+            <w:r>
+              <w:t>Upon the right hand of the throne</w:t>
+            </w:r>
+          </w:p>
+          <w:p>
+            <w:pPr>
+              <w:pStyle w:val="hymnEnd"/>
+            </w:pPr>
+            <w:r>
+              <w:t>Did stand the queen.</w:t>
+            </w:r>
+          </w:p>
           <w:p>
             <w:pPr>
               <w:pStyle w:val="hymnEnd"/>
@@ -152,13 +361,62 @@
             <w:pPr>
               <w:pStyle w:val="CopticHangingVerse"/>
             </w:pPr>
+            <w:r>
+              <w:t>Ⲧⲉϭⲟⲥⲓ ⲉ̀Ⲛⲓⲭⲉⲣⲟⲩⲃⲓⲙ:</w:t>
+            </w:r>
+          </w:p>
+          <w:p>
+            <w:pPr>
+              <w:pStyle w:val="CopticHangingVerse"/>
+            </w:pPr>
+            <w:r>
+              <w:t>ⲱ̀ ⲑ̀ⲙⲁⲩ ⲙ̀Ⲫϯ ⲫⲁ ⲡⲓⲁ̀ⲙⲁϩⲓ:</w:t>
+            </w:r>
+          </w:p>
+          <w:p>
+            <w:pPr>
+              <w:pStyle w:val="CopticHangingVerse"/>
+            </w:pPr>
+            <w:r>
+              <w:t>ⲧⲉⲧⲁⲓⲏⲟⲩⲧ ⲉ̀Ⲛⲓⲥⲉⲣⲁⲫⲓⲙ:</w:t>
+            </w:r>
+          </w:p>
+          <w:p>
+            <w:pPr>
+              <w:pStyle w:val="CopticHangingVerse"/>
+            </w:pPr>
+            <w:r>
+              <w:t>ϧⲉⲛ ⲧ̀ⲫⲉ ⲛⲉⲙ ϩⲓϫⲉⲛ ⲡⲓⲕⲁϩⲓ.</w:t>
+            </w:r>
           </w:p>
         </w:tc>
         <w:tc>
           <w:tcPr>
             <w:tcW w:w="1242" w:type="pct"/>
           </w:tcPr>
-          <w:p/>
+          <w:p>
+            <w:r>
+              <w:t xml:space="preserve">You </w:t>
+            </w:r>
+            <w:r>
+              <w:t>are exalted more than the cherubim,</w:t>
+            </w:r>
+          </w:p>
+          <w:p>
+            <w:r>
+              <w:t>O mother of the Mighty God,</w:t>
+            </w:r>
+          </w:p>
+          <w:p>
+            <w:r>
+              <w:t>And more honored than the seraphim</w:t>
+            </w:r>
+          </w:p>
+          <w:p>
+            <w:r>
+              <w:t>In heaven and on earth.</w:t>
+            </w:r>
+          </w:p>
         </w:tc>
         <w:tc>
           <w:tcPr>
@@ -168,12 +426,73 @@
             <w:pPr>
               <w:pStyle w:val="EngHangEnd"/>
             </w:pPr>
+            <w:r>
+              <w:t>You are exalted above the Cherubim,</w:t>
+            </w:r>
+          </w:p>
+          <w:p>
+            <w:pPr>
+              <w:pStyle w:val="EngHangEnd"/>
+            </w:pPr>
+            <w:r>
+              <w:t>O Mother of the God of powers,</w:t>
+            </w:r>
+          </w:p>
+          <w:p>
+            <w:pPr>
+              <w:pStyle w:val="EngHangEnd"/>
+            </w:pPr>
+            <w:r>
+              <w:t>And more honoured than the Seraphim,</w:t>
+            </w:r>
+          </w:p>
+          <w:p>
+            <w:pPr>
+              <w:pStyle w:val="EngHangEnd"/>
+            </w:pPr>
+            <w:r>
+              <w:lastRenderedPageBreak/>
+              <w:t>In heaven and on earth.</w:t>
+            </w:r>
           </w:p>
         </w:tc>
         <w:tc>
           <w:tcPr>
             <w:tcW w:w="1255" w:type="pct"/>
           </w:tcPr>
+          <w:p>
+            <w:pPr>
+              <w:pStyle w:val="hymn"/>
+            </w:pPr>
+            <w:r>
+              <w:lastRenderedPageBreak/>
+              <w:t>You are higher than the Cherubim,</w:t>
+            </w:r>
+          </w:p>
+          <w:p>
+            <w:pPr>
+              <w:pStyle w:val="hymn"/>
+            </w:pPr>
+            <w:r>
+              <w:t>O Mother of the God of powers,</w:t>
+            </w:r>
+          </w:p>
+          <w:p>
+            <w:pPr>
+              <w:pStyle w:val="hymn"/>
+            </w:pPr>
+            <w:r>
+              <w:t>And more honoured than the Seraphim,</w:t>
+            </w:r>
+          </w:p>
+          <w:p>
+            <w:pPr>
+              <w:pStyle w:val="hymnEnd"/>
+            </w:pPr>
+            <w:r>
+              <w:t>In heaven and on earth.</w:t>
+            </w:r>
+          </w:p>
           <w:p>
             <w:pPr>
               <w:pStyle w:val="hymnEnd"/>
@@ -190,13 +509,60 @@
             <w:pPr>
               <w:pStyle w:val="CopticHangingVerse"/>
             </w:pPr>
+            <w:r>
+              <w:lastRenderedPageBreak/>
+              <w:t>Ⲱⲟⲩⲛⲓⲁϯ ⲛ̀ⲑⲟ Ⲙⲁⲣⲓⲁ̀:</w:t>
+            </w:r>
+          </w:p>
+          <w:p>
+            <w:pPr>
+              <w:pStyle w:val="CopticHangingVerse"/>
+            </w:pPr>
+            <w:r>
+              <w:t>Ϫⲉ ⲁ̀ⲣⲉϫ̀ⲫⲟ ⲙ̀ⲡⲓⲁ̀ⲗⲏⲑⲓⲛⲟⲥ:</w:t>
+            </w:r>
+          </w:p>
+          <w:p>
+            <w:pPr>
+              <w:pStyle w:val="CopticHangingVerse"/>
+            </w:pPr>
+            <w:r>
+              <w:t>ⲉⲥⲧⲟⲃ ⲛ̀ϫⲉ ⲧⲉⲡⲁⲣⲥⲛⲓⲁ̀:</w:t>
+            </w:r>
+          </w:p>
+          <w:p>
+            <w:pPr>
+              <w:pStyle w:val="CopticHangingVerse"/>
+            </w:pPr>
+            <w:r>
+              <w:t>ⲉ̀ⲣⲉⲟ̀ϩⲓ ⲉ̀ⲣⲉⲟⲓ ⲙ̀ⲡⲁⲣⲑⲉⲛⲟⲥ.</w:t>
+            </w:r>
           </w:p>
         </w:tc>
         <w:tc>
           <w:tcPr>
             <w:tcW w:w="1242" w:type="pct"/>
           </w:tcPr>
-          <w:p/>
+          <w:p>
+            <w:r>
+              <w:t>Blessed are you, O Mary,</w:t>
+            </w:r>
+          </w:p>
+          <w:p>
+            <w:r>
+              <w:t>For you have borne the True One,</w:t>
+            </w:r>
+          </w:p>
+          <w:p>
+            <w:r>
+              <w:t>While remaining a virgin;</w:t>
+            </w:r>
+          </w:p>
+          <w:p>
+            <w:r>
+              <w:t>And your virginity is sealed.</w:t>
+            </w:r>
+          </w:p>
         </w:tc>
         <w:tc>
           <w:tcPr>
@@ -206,12 +572,71 @@
             <w:pPr>
               <w:pStyle w:val="EngHangEnd"/>
             </w:pPr>
+            <w:r>
+              <w:t>Blessed are you, O Mary,</w:t>
+            </w:r>
+          </w:p>
+          <w:p>
+            <w:pPr>
+              <w:pStyle w:val="EngHangEnd"/>
+            </w:pPr>
+            <w:r>
+              <w:t>For you have borne the True One,</w:t>
+            </w:r>
+          </w:p>
+          <w:p>
+            <w:pPr>
+              <w:pStyle w:val="EngHangEnd"/>
+            </w:pPr>
+            <w:r>
+              <w:t>While remaining a virgin,</w:t>
+            </w:r>
+          </w:p>
+          <w:p>
+            <w:pPr>
+              <w:pStyle w:val="EngHangEnd"/>
+            </w:pPr>
+            <w:r>
+              <w:t>And your virginity is ever sealed.</w:t>
+            </w:r>
           </w:p>
         </w:tc>
         <w:tc>
           <w:tcPr>
             <w:tcW w:w="1255" w:type="pct"/>
           </w:tcPr>
+          <w:p>
+            <w:pPr>
+              <w:pStyle w:val="hymn"/>
+            </w:pPr>
+            <w:r>
+              <w:t>Blessed are you, O Mary,</w:t>
+            </w:r>
+          </w:p>
+          <w:p>
+            <w:pPr>
+              <w:pStyle w:val="hymn"/>
+            </w:pPr>
+            <w:r>
+              <w:t>For you have borne the True One,</w:t>
+            </w:r>
+          </w:p>
+          <w:p>
+            <w:pPr>
+              <w:pStyle w:val="hymn"/>
+            </w:pPr>
+            <w:r>
+              <w:t>While remaining virgin,</w:t>
+            </w:r>
+          </w:p>
+          <w:p>
+            <w:pPr>
+              <w:pStyle w:val="hymnEnd"/>
+            </w:pPr>
+            <w:r>
+              <w:t>And your virginity ever sealed.</w:t>
+            </w:r>
+          </w:p>
           <w:p>
             <w:pPr>
               <w:pStyle w:val="hymnEnd"/>
@@ -228,6 +653,33 @@
             <w:pPr>
               <w:pStyle w:val="CopticHangingVerse"/>
             </w:pPr>
+            <w:r>
+              <w:t>Ⲕⲁⲧⲁ ⲫ̀ⲣⲏϯ ⲉ̀ⲧⲁϥϫⲟⲥ:</w:t>
+            </w:r>
+          </w:p>
+          <w:p>
+            <w:pPr>
+              <w:pStyle w:val="CopticHangingVerse"/>
+            </w:pPr>
+            <w:r>
+              <w:t>ⲛ̀ϫⲉ Ⲏⲥⲁⲏ̀ⲁⲥ ϧⲉⲛ ⲟⲩⲥ̀ⲙⲏ ⲛ̀ⲑⲉⲗⲏⲗ:</w:t>
+            </w:r>
+          </w:p>
+          <w:p>
+            <w:pPr>
+              <w:pStyle w:val="CopticHangingVerse"/>
+            </w:pPr>
+            <w:r>
+              <w:t>ϫⲉ ⲓⲥ ⲁ̀ⲗⲟⲩ ⲙ̀ⲡⲁⲣⲑⲉⲛⲟⲥ:</w:t>
+            </w:r>
+          </w:p>
+          <w:p>
+            <w:pPr>
+              <w:pStyle w:val="CopticHangingVerse"/>
+            </w:pPr>
+            <w:r>
+              <w:t>ⲉⲥⲉ̀ⲙⲓⲥⲓ ⲛⲁⲛ ⲛ̀Ⲉⲙⲙⲁⲛⲟⲩⲏⲗ.</w:t>
+            </w:r>
           </w:p>
         </w:tc>
         <w:tc>
@@ -240,6 +692,39 @@
                 <w:tab w:val="left" w:pos="2180"/>
               </w:tabs>
             </w:pPr>
+            <w:r>
+              <w:t>As Isaiah has said</w:t>
+            </w:r>
+          </w:p>
+          <w:p>
+            <w:pPr>
+              <w:tabs>
+                <w:tab w:val="left" w:pos="2180"/>
+              </w:tabs>
+            </w:pPr>
+            <w:r>
+              <w:t>With a voice of joy,</w:t>
+            </w:r>
+          </w:p>
+          <w:p>
+            <w:pPr>
+              <w:tabs>
+                <w:tab w:val="left" w:pos="2180"/>
+              </w:tabs>
+            </w:pPr>
+            <w:r>
+              <w:t>“Behold a young virgin shall conceive</w:t>
+            </w:r>
+          </w:p>
+          <w:p>
+            <w:pPr>
+              <w:tabs>
+                <w:tab w:val="left" w:pos="2180"/>
+              </w:tabs>
+            </w:pPr>
+            <w:r>
+              <w:t>And bring forth to us Immanuel.”</w:t>
+            </w:r>
           </w:p>
         </w:tc>
         <w:tc>
@@ -250,12 +735,71 @@
             <w:pPr>
               <w:pStyle w:val="EngHangEnd"/>
             </w:pPr>
+            <w:r>
+              <w:t>As Isaiah has said,</w:t>
+            </w:r>
+          </w:p>
+          <w:p>
+            <w:pPr>
+              <w:pStyle w:val="EngHangEnd"/>
+            </w:pPr>
+            <w:r>
+              <w:t>With a joyful voice,</w:t>
+            </w:r>
+          </w:p>
+          <w:p>
+            <w:pPr>
+              <w:pStyle w:val="EngHangEnd"/>
+            </w:pPr>
+            <w:r>
+              <w:t>“Behold, a virgin shall conceive,</w:t>
+            </w:r>
+          </w:p>
+          <w:p>
+            <w:pPr>
+              <w:pStyle w:val="EngHangEnd"/>
+            </w:pPr>
+            <w:r>
+              <w:t>And bring forth Emmanuel.”</w:t>
+            </w:r>
           </w:p>
         </w:tc>
         <w:tc>
           <w:tcPr>
             <w:tcW w:w="1255" w:type="pct"/>
           </w:tcPr>
+          <w:p>
+            <w:pPr>
+              <w:pStyle w:val="hymn"/>
+            </w:pPr>
+            <w:r>
+              <w:t>As Isaiah has said,</w:t>
+            </w:r>
+          </w:p>
+          <w:p>
+            <w:pPr>
+              <w:pStyle w:val="hymn"/>
+            </w:pPr>
+            <w:r>
+              <w:t>With the voice of rejoicing,</w:t>
+            </w:r>
+          </w:p>
+          <w:p>
+            <w:pPr>
+              <w:pStyle w:val="hymn"/>
+            </w:pPr>
+            <w:r>
+              <w:t>“Behold, a virgin shall conceive,</w:t>
+            </w:r>
+          </w:p>
+          <w:p>
+            <w:pPr>
+              <w:pStyle w:val="hymnEnd"/>
+            </w:pPr>
+            <w:r>
+              <w:t>And bring forth Emmanuel.”</w:t>
+            </w:r>
+          </w:p>
           <w:p>
             <w:pPr>
               <w:ind w:left="196" w:hanging="196"/>
@@ -272,13 +816,59 @@
             <w:pPr>
               <w:pStyle w:val="CopticHangingVerse"/>
             </w:pPr>
+            <w:r>
+              <w:t>Ⲧⲉⲛϭⲓⲥⲓ ⲙ̀ⲙⲟ ⲙ̀ⲙⲏⲛⲓ ⲙ̀ⲙⲏⲛⲓ:</w:t>
+            </w:r>
+          </w:p>
+          <w:p>
+            <w:pPr>
+              <w:pStyle w:val="CopticHangingVerse"/>
+            </w:pPr>
+            <w:r>
+              <w:t>ⲉⲛϫⲱ ⲙ̀ⲙⲟⲥ ⲛⲉⲙ Ⲅⲁⲃⲣⲓⲏⲗ:</w:t>
+            </w:r>
+          </w:p>
+          <w:p>
+            <w:pPr>
+              <w:pStyle w:val="CopticHangingVerse"/>
+            </w:pPr>
+            <w:r>
+              <w:t>ϫⲉ ⲭⲉⲣⲉ ⲕⲉⲭⲁⲣⲓⲧⲱⲙⲉⲛⲏ:</w:t>
+            </w:r>
+          </w:p>
+          <w:p>
+            <w:pPr>
+              <w:pStyle w:val="CopticHangingVerse"/>
+            </w:pPr>
+            <w:r>
+              <w:t>ⲟ̀Ⲕⲩⲣⲓⲟⲥ ⲙⲉⲧⲁ ⲥⲟⲩ.</w:t>
+            </w:r>
           </w:p>
         </w:tc>
         <w:tc>
           <w:tcPr>
             <w:tcW w:w="1242" w:type="pct"/>
           </w:tcPr>
-          <w:p/>
+          <w:p>
+            <w:r>
+              <w:t>We magnify you day by day,</w:t>
+            </w:r>
+          </w:p>
+          <w:p>
+            <w:r>
+              <w:t>Saying with Gabriel,</w:t>
+            </w:r>
+          </w:p>
+          <w:p>
+            <w:r>
+              <w:t>“Hail, O full of grace,</w:t>
+            </w:r>
+          </w:p>
+          <w:p>
+            <w:r>
+              <w:t>The Lord is with you.”</w:t>
+            </w:r>
+          </w:p>
         </w:tc>
         <w:tc>
           <w:tcPr>
@@ -288,12 +878,71 @@
             <w:pPr>
               <w:pStyle w:val="EngHangEnd"/>
             </w:pPr>
+            <w:r>
+              <w:t>We magnify you every day,</w:t>
+            </w:r>
+          </w:p>
+          <w:p>
+            <w:pPr>
+              <w:pStyle w:val="EngHangEnd"/>
+            </w:pPr>
+            <w:r>
+              <w:t>Saying with Gabriel,</w:t>
+            </w:r>
+          </w:p>
+          <w:p>
+            <w:pPr>
+              <w:pStyle w:val="EngHangEnd"/>
+            </w:pPr>
+            <w:r>
+              <w:t>“Hail, O full of grace,</w:t>
+            </w:r>
+          </w:p>
+          <w:p>
+            <w:pPr>
+              <w:pStyle w:val="EngHangEnd"/>
+            </w:pPr>
+            <w:r>
+              <w:t>The Lord is with you.”</w:t>
+            </w:r>
           </w:p>
         </w:tc>
         <w:tc>
           <w:tcPr>
             <w:tcW w:w="1255" w:type="pct"/>
           </w:tcPr>
+          <w:p>
+            <w:pPr>
+              <w:pStyle w:val="hymn"/>
+            </w:pPr>
+            <w:r>
+              <w:t>We magnify you every day,</w:t>
+            </w:r>
+          </w:p>
+          <w:p>
+            <w:pPr>
+              <w:pStyle w:val="hymn"/>
+            </w:pPr>
+            <w:r>
+              <w:t>Saying with Gabriel,</w:t>
+            </w:r>
+          </w:p>
+          <w:p>
+            <w:pPr>
+              <w:pStyle w:val="hymn"/>
+            </w:pPr>
+            <w:r>
+              <w:t>“Hail to you, filled with grace:</w:t>
+            </w:r>
+          </w:p>
+          <w:p>
+            <w:pPr>
+              <w:pStyle w:val="hymnEnd"/>
+            </w:pPr>
+            <w:r>
+              <w:t>The Lord is with you.”</w:t>
+            </w:r>
+          </w:p>
           <w:p>
             <w:pPr>
               <w:ind w:left="196" w:hanging="196"/>
@@ -310,13 +959,60 @@
             <w:pPr>
               <w:pStyle w:val="CopticHangingVerse"/>
             </w:pPr>
+            <w:r>
+              <w:lastRenderedPageBreak/>
+              <w:t>Ⲭⲉⲣⲉ ⲛⲉ ⲱ̀ ϯⲡⲁⲣⲑⲉⲛⲟⲥ:</w:t>
+            </w:r>
+          </w:p>
+          <w:p>
+            <w:pPr>
+              <w:pStyle w:val="CopticHangingVerse"/>
+            </w:pPr>
+            <w:r>
+              <w:t>Ϯⲉⲛⲉⲣⲙⲁⲕⲁⲣⲓⲍⲓⲛ ⲙ̀ⲙⲟ:</w:t>
+            </w:r>
+          </w:p>
+          <w:p>
+            <w:pPr>
+              <w:pStyle w:val="CopticHangingVerse"/>
+            </w:pPr>
+            <w:r>
+              <w:t>ⲛⲉⲙ Ⲅⲁⲃⲣⲓⲏⲗ ⲡⲓⲁⲅⲅⲉⲗⲟⲥ:</w:t>
+            </w:r>
+          </w:p>
+          <w:p>
+            <w:pPr>
+              <w:pStyle w:val="CopticHangingVerse"/>
+            </w:pPr>
+            <w:r>
+              <w:t>ⲟⲩⲟϩ Ⲡⲟ̄ⲥ̄ ϣⲟⲡ ⲛⲉⲙⲉ.</w:t>
+            </w:r>
           </w:p>
         </w:tc>
         <w:tc>
           <w:tcPr>
             <w:tcW w:w="1242" w:type="pct"/>
           </w:tcPr>
-          <w:p/>
+          <w:p>
+            <w:r>
+              <w:t>Hail to you O Virgin,</w:t>
+            </w:r>
+          </w:p>
+          <w:p>
+            <w:r>
+              <w:t>We bless you</w:t>
+            </w:r>
+          </w:p>
+          <w:p>
+            <w:r>
+              <w:t>With Gabriel the angel,</w:t>
+            </w:r>
+          </w:p>
+          <w:p>
+            <w:r>
+              <w:t>The Lord is with you.”</w:t>
+            </w:r>
+          </w:p>
         </w:tc>
         <w:tc>
           <w:tcPr>
@@ -326,12 +1022,71 @@
             <w:pPr>
               <w:pStyle w:val="EngHangEnd"/>
             </w:pPr>
+            <w:r>
+              <w:t>Hail to you, O Virgin,</w:t>
+            </w:r>
+          </w:p>
+          <w:p>
+            <w:pPr>
+              <w:pStyle w:val="EngHangEnd"/>
+            </w:pPr>
+            <w:r>
+              <w:t>And we call you blessed,</w:t>
+            </w:r>
+          </w:p>
+          <w:p>
+            <w:pPr>
+              <w:pStyle w:val="EngHangEnd"/>
+            </w:pPr>
+            <w:r>
+              <w:t>With Gabriel the Angel:</w:t>
+            </w:r>
+          </w:p>
+          <w:p>
+            <w:pPr>
+              <w:pStyle w:val="EngHangEnd"/>
+            </w:pPr>
+            <w:r>
+              <w:t>“The Lord is with you.”</w:t>
+            </w:r>
           </w:p>
         </w:tc>
         <w:tc>
           <w:tcPr>
             <w:tcW w:w="1255" w:type="pct"/>
           </w:tcPr>
+          <w:p>
+            <w:pPr>
+              <w:pStyle w:val="hymn"/>
+            </w:pPr>
+            <w:r>
+              <w:t>Hail to you, O Virgin,</w:t>
+            </w:r>
+          </w:p>
+          <w:p>
+            <w:pPr>
+              <w:pStyle w:val="hymn"/>
+            </w:pPr>
+            <w:r>
+              <w:t>And we call you blessed,</w:t>
+            </w:r>
+          </w:p>
+          <w:p>
+            <w:pPr>
+              <w:pStyle w:val="hymn"/>
+            </w:pPr>
+            <w:r>
+              <w:t>With Gabriel the angel:</w:t>
+            </w:r>
+          </w:p>
+          <w:p>
+            <w:pPr>
+              <w:pStyle w:val="hymnEnd"/>
+            </w:pPr>
+            <w:r>
+              <w:t>The Lord is with you.</w:t>
+            </w:r>
+          </w:p>
           <w:p>
             <w:pPr>
               <w:ind w:left="196" w:hanging="196"/>
@@ -348,13 +1103,59 @@
             <w:pPr>
               <w:pStyle w:val="CopticHangingVerse"/>
             </w:pPr>
+            <w:r>
+              <w:t>Ⲧⲉⲛϯϩⲟ ⲁ̀ⲣⲓⲡⲉⲛⲙⲉⲩⲓ:</w:t>
+            </w:r>
+          </w:p>
+          <w:p>
+            <w:pPr>
+              <w:pStyle w:val="CopticHangingVerse"/>
+            </w:pPr>
+            <w:r>
+              <w:t>ⲱ̀ ϯⲡ̀ⲣⲟⲥⲧⲁⲧⲏⲥ ⲉ̀ⲧⲉⲛϩⲟⲧ:</w:t>
+            </w:r>
+          </w:p>
+          <w:p>
+            <w:pPr>
+              <w:pStyle w:val="CopticHangingVerse"/>
+            </w:pPr>
+            <w:r>
+              <w:t>ⲛⲁϩⲣⲉⲛ Ⲡⲉⲛⲟ̄ⲥ̄ Ⲓⲏ̄ⲥ̄ Ⲡⲭ̄ⲥ̄:</w:t>
+            </w:r>
+          </w:p>
+          <w:p>
+            <w:pPr>
+              <w:pStyle w:val="CopticHangingVerse"/>
+            </w:pPr>
+            <w:r>
+              <w:t>ⲛ̀ⲧⲉϥⲭⲁ ⲛⲉⲛⲛⲟⲃⲓ ⲛⲁⲛ ⲉ̀ⲃⲟⲗ.</w:t>
+            </w:r>
           </w:p>
         </w:tc>
         <w:tc>
           <w:tcPr>
             <w:tcW w:w="1242" w:type="pct"/>
           </w:tcPr>
-          <w:p/>
+          <w:p>
+            <w:r>
+              <w:t>We ask you, to remember us,</w:t>
+            </w:r>
+          </w:p>
+          <w:p>
+            <w:r>
+              <w:t>O our faithful advocate,</w:t>
+            </w:r>
+          </w:p>
+          <w:p>
+            <w:r>
+              <w:t>Before our Lord Jesus Christ,</w:t>
+            </w:r>
+          </w:p>
+          <w:p>
+            <w:r>
+              <w:t>That He may forgive us our sins.</w:t>
+            </w:r>
+          </w:p>
         </w:tc>
         <w:tc>
           <w:tcPr>
@@ -364,82 +1165,33 @@
             <w:pPr>
               <w:pStyle w:val="EngHangEnd"/>
             </w:pPr>
-          </w:p>
-        </w:tc>
-        <w:tc>
-          <w:tcPr>
-            <w:tcW w:w="1255" w:type="pct"/>
-          </w:tcPr>
-          <w:p>
-            <w:pPr>
-              <w:ind w:left="196" w:hanging="196"/>
-            </w:pPr>
-          </w:p>
-        </w:tc>
-      </w:tr>
-      <w:tr>
-        <w:tc>
-          <w:tcPr>
-            <w:tcW w:w="1248" w:type="pct"/>
-          </w:tcPr>
-          <w:p>
-            <w:pPr>
-              <w:pStyle w:val="CopticHangingVerse"/>
-            </w:pPr>
-          </w:p>
-        </w:tc>
-        <w:tc>
-          <w:tcPr>
-            <w:tcW w:w="1242" w:type="pct"/>
-          </w:tcPr>
-          <w:p/>
-        </w:tc>
-        <w:tc>
-          <w:tcPr>
-            <w:tcW w:w="1255" w:type="pct"/>
-          </w:tcPr>
-          <w:p>
-            <w:pPr>
-              <w:pStyle w:val="EngHangEnd"/>
-            </w:pPr>
-          </w:p>
-        </w:tc>
-        <w:tc>
-          <w:tcPr>
-            <w:tcW w:w="1255" w:type="pct"/>
-          </w:tcPr>
-          <w:p>
-            <w:pPr>
-              <w:ind w:left="196" w:hanging="196"/>
-            </w:pPr>
-          </w:p>
-        </w:tc>
-      </w:tr>
-      <w:tr>
-        <w:tc>
-          <w:tcPr>
-            <w:tcW w:w="1248" w:type="pct"/>
-          </w:tcPr>
-          <w:p>
-            <w:pPr>
-              <w:pStyle w:val="CopticHangingVerse"/>
-            </w:pPr>
-          </w:p>
-        </w:tc>
-        <w:tc>
-          <w:tcPr>
-            <w:tcW w:w="1242" w:type="pct"/>
-          </w:tcPr>
-          <w:p/>
-        </w:tc>
-        <w:tc>
-          <w:tcPr>
-            <w:tcW w:w="1255" w:type="pct"/>
-          </w:tcPr>
-          <w:p>
-            <w:pPr>
-              <w:pStyle w:val="EngHangEnd"/>
-            </w:pPr>
+            <w:r>
+              <w:t>We ask you to remember us,</w:t>
+            </w:r>
+          </w:p>
+          <w:p>
+            <w:pPr>
+              <w:pStyle w:val="EngHangEnd"/>
+            </w:pPr>
+            <w:r>
+              <w:t>O our faithful advocate,</w:t>
+            </w:r>
+          </w:p>
+          <w:p>
+            <w:pPr>
+              <w:pStyle w:val="EngHangEnd"/>
+            </w:pPr>
+            <w:r>
+              <w:t>Before our Lord Jesus Christ,</w:t>
+            </w:r>
+          </w:p>
+          <w:p>
+            <w:pPr>
+              <w:pStyle w:val="EngHangEnd"/>
+            </w:pPr>
+            <w:r>
+              <w:t>That He may forgive us our sins.</w:t>
+            </w:r>
             <w:bookmarkStart w:id="0" w:name="_GoBack"/>
             <w:bookmarkEnd w:id="0"/>
           </w:p>
@@ -448,6 +1200,38 @@
           <w:tcPr>
             <w:tcW w:w="1255" w:type="pct"/>
           </w:tcPr>
+          <w:p>
+            <w:pPr>
+              <w:pStyle w:val="hymn"/>
+            </w:pPr>
+            <w:r>
+              <w:t>We ask you, remember us,</w:t>
+            </w:r>
+          </w:p>
+          <w:p>
+            <w:pPr>
+              <w:pStyle w:val="hymn"/>
+            </w:pPr>
+            <w:r>
+              <w:t>O our faithful advocate,</w:t>
+            </w:r>
+          </w:p>
+          <w:p>
+            <w:pPr>
+              <w:pStyle w:val="hymn"/>
+            </w:pPr>
+            <w:r>
+              <w:t>Before our Lord Jesus Christ,</w:t>
+            </w:r>
+          </w:p>
+          <w:p>
+            <w:pPr>
+              <w:pStyle w:val="hymnEnd"/>
+            </w:pPr>
+            <w:r>
+              <w:t>That He may forgive us our sins.</w:t>
+            </w:r>
+          </w:p>
           <w:p>
             <w:pPr>
               <w:ind w:left="196" w:hanging="196"/>
@@ -472,7 +1256,7 @@
 </file>
 
 <file path=word/endnotes.xml><?xml version="1.0" encoding="utf-8"?>
-<w:endnotes xmlns:ve="http://schemas.openxmlformats.org/markup-compatibility/2006" xmlns:o="urn:schemas-microsoft-com:office:office" xmlns:r="http://schemas.openxmlformats.org/officeDocument/2006/relationships" xmlns:m="http://schemas.openxmlformats.org/officeDocument/2006/math" xmlns:v="urn:schemas-microsoft-com:vml" xmlns:wp="http://schemas.openxmlformats.org/drawingml/2006/wordprocessingDrawing" xmlns:w10="urn:schemas-microsoft-com:office:word" xmlns:w="http://schemas.openxmlformats.org/wordprocessingml/2006/main" xmlns:wne="http://schemas.microsoft.com/office/word/2006/wordml">
+<w:endnotes xmlns:wpc="http://schemas.microsoft.com/office/word/2010/wordprocessingCanvas" xmlns:mc="http://schemas.openxmlformats.org/markup-compatibility/2006" xmlns:o="urn:schemas-microsoft-com:office:office" xmlns:r="http://schemas.openxmlformats.org/officeDocument/2006/relationships" xmlns:m="http://schemas.openxmlformats.org/officeDocument/2006/math" xmlns:v="urn:schemas-microsoft-com:vml" xmlns:wp14="http://schemas.microsoft.com/office/word/2010/wordprocessingDrawing" xmlns:wp="http://schemas.openxmlformats.org/drawingml/2006/wordprocessingDrawing" xmlns:w10="urn:schemas-microsoft-com:office:word" xmlns:w="http://schemas.openxmlformats.org/wordprocessingml/2006/main" xmlns:w14="http://schemas.microsoft.com/office/word/2010/wordml" xmlns:wpg="http://schemas.microsoft.com/office/word/2010/wordprocessingGroup" xmlns:wpi="http://schemas.microsoft.com/office/word/2010/wordprocessingInk" xmlns:wne="http://schemas.microsoft.com/office/word/2006/wordml" xmlns:wps="http://schemas.microsoft.com/office/word/2010/wordprocessingShape" mc:Ignorable="w14 wp14">
   <w:endnote w:type="separator" w:id="-1">
     <w:p>
       <w:pPr>
@@ -497,7 +1281,7 @@
 </file>
 
 <file path=word/footnotes.xml><?xml version="1.0" encoding="utf-8"?>
-<w:footnotes xmlns:ve="http://schemas.openxmlformats.org/markup-compatibility/2006" xmlns:o="urn:schemas-microsoft-com:office:office" xmlns:r="http://schemas.openxmlformats.org/officeDocument/2006/relationships" xmlns:m="http://schemas.openxmlformats.org/officeDocument/2006/math" xmlns:v="urn:schemas-microsoft-com:vml" xmlns:wp="http://schemas.openxmlformats.org/drawingml/2006/wordprocessingDrawing" xmlns:w10="urn:schemas-microsoft-com:office:word" xmlns:w="http://schemas.openxmlformats.org/wordprocessingml/2006/main" xmlns:wne="http://schemas.microsoft.com/office/word/2006/wordml">
+<w:footnotes xmlns:wpc="http://schemas.microsoft.com/office/word/2010/wordprocessingCanvas" xmlns:mc="http://schemas.openxmlformats.org/markup-compatibility/2006" xmlns:o="urn:schemas-microsoft-com:office:office" xmlns:r="http://schemas.openxmlformats.org/officeDocument/2006/relationships" xmlns:m="http://schemas.openxmlformats.org/officeDocument/2006/math" xmlns:v="urn:schemas-microsoft-com:vml" xmlns:wp14="http://schemas.microsoft.com/office/word/2010/wordprocessingDrawing" xmlns:wp="http://schemas.openxmlformats.org/drawingml/2006/wordprocessingDrawing" xmlns:w10="urn:schemas-microsoft-com:office:word" xmlns:w="http://schemas.openxmlformats.org/wordprocessingml/2006/main" xmlns:w14="http://schemas.microsoft.com/office/word/2010/wordml" xmlns:wpg="http://schemas.microsoft.com/office/word/2010/wordprocessingGroup" xmlns:wpi="http://schemas.microsoft.com/office/word/2010/wordprocessingInk" xmlns:wne="http://schemas.microsoft.com/office/word/2006/wordml" xmlns:wps="http://schemas.microsoft.com/office/word/2010/wordprocessingShape" mc:Ignorable="w14 wp14">
   <w:footnote w:type="separator" w:id="-1">
     <w:p>
       <w:pPr>
@@ -522,7 +1306,7 @@
 </file>
 
 <file path=word/styles.xml><?xml version="1.0" encoding="utf-8"?>
-<w:styles xmlns:r="http://schemas.openxmlformats.org/officeDocument/2006/relationships" xmlns:w="http://schemas.openxmlformats.org/wordprocessingml/2006/main">
+<w:styles xmlns:mc="http://schemas.openxmlformats.org/markup-compatibility/2006" xmlns:r="http://schemas.openxmlformats.org/officeDocument/2006/relationships" xmlns:w="http://schemas.openxmlformats.org/wordprocessingml/2006/main" xmlns:w14="http://schemas.microsoft.com/office/word/2010/wordml" mc:Ignorable="w14">
   <w:docDefaults>
     <w:rPrDefault>
       <w:rPr>
@@ -723,7 +1507,6 @@
     <w:uiPriority w:val="99"/>
     <w:semiHidden/>
     <w:unhideWhenUsed/>
-    <w:qFormat/>
     <w:tblPr>
       <w:tblInd w:w="0" w:type="dxa"/>
       <w:tblCellMar>
@@ -764,7 +1547,6 @@
       <w:spacing w:after="0" w:line="240" w:lineRule="auto"/>
     </w:pPr>
     <w:tblPr>
-      <w:tblInd w:w="0" w:type="dxa"/>
       <w:tblBorders>
         <w:top w:val="single" w:sz="4" w:space="0" w:color="auto"/>
         <w:left w:val="single" w:sz="4" w:space="0" w:color="auto"/>
@@ -773,12 +1555,6 @@
         <w:insideH w:val="single" w:sz="4" w:space="0" w:color="auto"/>
         <w:insideV w:val="single" w:sz="4" w:space="0" w:color="auto"/>
       </w:tblBorders>
-      <w:tblCellMar>
-        <w:top w:w="0" w:type="dxa"/>
-        <w:left w:w="108" w:type="dxa"/>
-        <w:bottom w:w="0" w:type="dxa"/>
-        <w:right w:w="108" w:type="dxa"/>
-      </w:tblCellMar>
     </w:tblPr>
   </w:style>
   <w:style w:type="paragraph" w:customStyle="1" w:styleId="Coptic">
@@ -1660,7 +2436,7 @@
 </file>
 
 <file path=customXml/itemProps1.xml><?xml version="1.0" encoding="utf-8"?>
-<ds:datastoreItem xmlns:ds="http://schemas.openxmlformats.org/officeDocument/2006/customXml" ds:itemID="{D0A76918-7BF3-4985-929A-385A28C97D19}">
+<ds:datastoreItem xmlns:ds="http://schemas.openxmlformats.org/officeDocument/2006/customXml" ds:itemID="{2BDEB6A1-3243-462B-AD24-3BCF97E33812}">
   <ds:schemaRefs>
     <ds:schemaRef ds:uri="http://schemas.openxmlformats.org/officeDocument/2006/bibliography"/>
   </ds:schemaRefs>

</xml_diff>